<commit_message>
MOD: Ajustada redacción de ciclosParaPensar
</commit_message>
<xml_diff>
--- a/material/IntroProg/Ejercicios/3. Ciclos/1. CiclosSencillos/Ejercicios ciclos7ParaPensar.docx
+++ b/material/IntroProg/Ejercicios/3. Ciclos/1. CiclosSencillos/Ejercicios ciclos7ParaPensar.docx
@@ -28,8 +28,6 @@
           <w:bCs/>
         </w:rPr>
       </w:pPr>
-      <w:bookmarkStart w:id="0" w:name="_GoBack"/>
-      <w:bookmarkEnd w:id="0"/>
       <w:r>
         <w:rPr>
           <w:b/>
@@ -66,7 +64,21 @@
         <w:rPr>
           <w:rFonts w:ascii="Arial" w:hAnsi="Arial" w:cs="Arial"/>
         </w:rPr>
-        <w:t xml:space="preserve"> que muestre en pantalla el Factorial de N (pida al usuario el valor de N). Tenga en cuenta que el Factorial de N ( N! ) es la multiplicación de los números desde 1 hasta N. Por ejemplo, en factorial de 5 es: (1 x 2 x 3 x 4 x 5 = 120).</w:t>
+        <w:t xml:space="preserve"> que muestre en pantalla el Factorial de N (pida al usuario el valor de N). Tenga en cuenta que el Factorial de N </w:t>
+      </w:r>
+      <w:proofErr w:type="gramStart"/>
+      <w:r>
+        <w:rPr>
+          <w:rFonts w:ascii="Arial" w:hAnsi="Arial" w:cs="Arial"/>
+        </w:rPr>
+        <w:t>( N</w:t>
+      </w:r>
+      <w:proofErr w:type="gramEnd"/>
+      <w:r>
+        <w:rPr>
+          <w:rFonts w:ascii="Arial" w:hAnsi="Arial" w:cs="Arial"/>
+        </w:rPr>
+        <w:t>! ) es la multiplicación de los números desde 1 hasta N. Por ejemplo, en factorial de 5 es: (1 x 2 x 3 x 4 x 5 = 120).</w:t>
       </w:r>
     </w:p>
     <w:p>
@@ -106,7 +118,35 @@
         <w:rPr>
           <w:rFonts w:ascii="Arial" w:hAnsi="Arial" w:cs="Arial"/>
         </w:rPr>
-        <w:t xml:space="preserve"> que dado un número, responda True si el número es primo, o responda False si el número no es primo. Tenga en cuenta que los números primos son aquellos que son divisibles exactamente sólo por sí mismos y por la unidad. Por ejemplo los números (5, 13, 23).</w:t>
+        <w:t xml:space="preserve"> </w:t>
+      </w:r>
+      <w:proofErr w:type="gramStart"/>
+      <w:r>
+        <w:rPr>
+          <w:rFonts w:ascii="Arial" w:hAnsi="Arial" w:cs="Arial"/>
+        </w:rPr>
+        <w:t>que</w:t>
+      </w:r>
+      <w:proofErr w:type="gramEnd"/>
+      <w:r>
+        <w:rPr>
+          <w:rFonts w:ascii="Arial" w:hAnsi="Arial" w:cs="Arial"/>
+        </w:rPr>
+        <w:t xml:space="preserve"> dado un número, responda True si el número es primo, o responda False si el número no es primo. Tenga en cuenta que los números primos son aquellos que son divisibles exactamente sólo por sí mismos y por la unidad. Por </w:t>
+      </w:r>
+      <w:proofErr w:type="gramStart"/>
+      <w:r>
+        <w:rPr>
+          <w:rFonts w:ascii="Arial" w:hAnsi="Arial" w:cs="Arial"/>
+        </w:rPr>
+        <w:t>ejemplo</w:t>
+      </w:r>
+      <w:proofErr w:type="gramEnd"/>
+      <w:r>
+        <w:rPr>
+          <w:rFonts w:ascii="Arial" w:hAnsi="Arial" w:cs="Arial"/>
+        </w:rPr>
+        <w:t xml:space="preserve"> los números (5, 13, 23).</w:t>
       </w:r>
     </w:p>
     <w:p>
@@ -133,7 +173,21 @@
         <w:rPr>
           <w:rFonts w:ascii="Arial" w:hAnsi="Arial" w:cs="Arial"/>
         </w:rPr>
-        <w:t xml:space="preserve">En realidad no hace falta explorar todo el rango de números entre 2 y n − 1 para saber si un número n es o no es primo. Basta con explorar el rango de números entre 2 </w:t>
+        <w:t xml:space="preserve">En </w:t>
+      </w:r>
+      <w:proofErr w:type="gramStart"/>
+      <w:r>
+        <w:rPr>
+          <w:rFonts w:ascii="Arial" w:hAnsi="Arial" w:cs="Arial"/>
+        </w:rPr>
+        <w:t>realidad</w:t>
+      </w:r>
+      <w:proofErr w:type="gramEnd"/>
+      <w:r>
+        <w:rPr>
+          <w:rFonts w:ascii="Arial" w:hAnsi="Arial" w:cs="Arial"/>
+        </w:rPr>
+        <w:t xml:space="preserve"> no hace falta explorar todo el rango de números entre 2 y n − 1 para saber si un número n es o no es primo. Basta con explorar el rango de números entre 2 </w:t>
       </w:r>
       <w:r>
         <w:rPr>
@@ -208,8 +262,42 @@
         <w:rPr>
           <w:rFonts w:ascii="Arial" w:hAnsi="Arial" w:cs="Arial"/>
         </w:rPr>
-        <w:t xml:space="preserve"> que muestre los números primos desde 1 hasta N, dónde N será un valor digitado por el usuario (Si lo desea, puede hacer uso del programa desarrollado en la función anterior).</w:t>
-      </w:r>
+        <w:t xml:space="preserve"> que muestre los números primos desde 1 hasta N, dónde N será un valor digitado por el usuario (Si lo desea, puede hacer uso del programa desarrollado en </w:t>
+      </w:r>
+      <w:r>
+        <w:rPr>
+          <w:rFonts w:ascii="Arial" w:hAnsi="Arial" w:cs="Arial"/>
+        </w:rPr>
+        <w:t xml:space="preserve">el punto </w:t>
+      </w:r>
+      <w:r>
+        <w:rPr>
+          <w:rFonts w:ascii="Arial" w:hAnsi="Arial" w:cs="Arial"/>
+        </w:rPr>
+        <w:t>anterior</w:t>
+      </w:r>
+      <w:proofErr w:type="gramStart"/>
+      <w:r>
+        <w:rPr>
+          <w:rFonts w:ascii="Arial" w:hAnsi="Arial" w:cs="Arial"/>
+        </w:rPr>
+        <w:t>).</w:t>
+      </w:r>
+      <w:r>
+        <w:rPr>
+          <w:rFonts w:ascii="Arial" w:hAnsi="Arial" w:cs="Arial"/>
+        </w:rPr>
+        <w:t>[</w:t>
+      </w:r>
+      <w:proofErr w:type="gramEnd"/>
+      <w:r>
+        <w:rPr>
+          <w:rFonts w:ascii="Arial" w:hAnsi="Arial" w:cs="Arial"/>
+        </w:rPr>
+        <w:t xml:space="preserve"> Necesita ciclos anidados]</w:t>
+      </w:r>
+      <w:bookmarkStart w:id="0" w:name="_GoBack"/>
+      <w:bookmarkEnd w:id="0"/>
     </w:p>
     <w:p/>
     <w:sectPr>

</xml_diff>

<commit_message>
MOD: Agregados ejercicios de ciclos anidados y abtracción
</commit_message>
<xml_diff>
--- a/material/IntroProg/Ejercicios/3. Ciclos/1. CiclosSencillos/Ejercicios ciclos7ParaPensar.docx
+++ b/material/IntroProg/Ejercicios/3. Ciclos/1. CiclosSencillos/Ejercicios ciclos7ParaPensar.docx
@@ -225,81 +225,9 @@
         </w:rPr>
         <w:t xml:space="preserve"> ese rango.</w:t>
       </w:r>
-    </w:p>
-    <w:p>
-      <w:pPr>
-        <w:pStyle w:val="ListParagraph"/>
-        <w:rPr>
-          <w:rFonts w:ascii="Arial" w:hAnsi="Arial" w:cs="Arial"/>
-        </w:rPr>
-      </w:pPr>
-    </w:p>
-    <w:p>
-      <w:pPr>
-        <w:pStyle w:val="ListParagraph"/>
-        <w:numPr>
-          <w:ilvl w:val="0"/>
-          <w:numId w:val="1"/>
-        </w:numPr>
-        <w:jc w:val="both"/>
-        <w:rPr>
-          <w:rFonts w:ascii="Arial" w:hAnsi="Arial" w:cs="Arial"/>
-        </w:rPr>
-      </w:pPr>
-      <w:r>
-        <w:rPr>
-          <w:rFonts w:ascii="Arial" w:hAnsi="Arial" w:cs="Arial"/>
-        </w:rPr>
-        <w:t xml:space="preserve">Realice </w:t>
-      </w:r>
-      <w:r>
-        <w:rPr>
-          <w:rFonts w:ascii="Arial" w:hAnsi="Arial" w:cs="Arial"/>
-        </w:rPr>
-        <w:t>un programa</w:t>
-      </w:r>
-      <w:r>
-        <w:rPr>
-          <w:rFonts w:ascii="Arial" w:hAnsi="Arial" w:cs="Arial"/>
-        </w:rPr>
-        <w:t xml:space="preserve"> que muestre los números primos desde 1 hasta N, dónde N será un valor digitado por el usuario (Si lo desea, puede hacer uso del programa desarrollado en </w:t>
-      </w:r>
-      <w:r>
-        <w:rPr>
-          <w:rFonts w:ascii="Arial" w:hAnsi="Arial" w:cs="Arial"/>
-        </w:rPr>
-        <w:t xml:space="preserve">el punto </w:t>
-      </w:r>
-      <w:r>
-        <w:rPr>
-          <w:rFonts w:ascii="Arial" w:hAnsi="Arial" w:cs="Arial"/>
-        </w:rPr>
-        <w:t>anterior</w:t>
-      </w:r>
-      <w:proofErr w:type="gramStart"/>
-      <w:r>
-        <w:rPr>
-          <w:rFonts w:ascii="Arial" w:hAnsi="Arial" w:cs="Arial"/>
-        </w:rPr>
-        <w:t>).</w:t>
-      </w:r>
-      <w:r>
-        <w:rPr>
-          <w:rFonts w:ascii="Arial" w:hAnsi="Arial" w:cs="Arial"/>
-        </w:rPr>
-        <w:t>[</w:t>
-      </w:r>
-      <w:proofErr w:type="gramEnd"/>
-      <w:r>
-        <w:rPr>
-          <w:rFonts w:ascii="Arial" w:hAnsi="Arial" w:cs="Arial"/>
-        </w:rPr>
-        <w:t xml:space="preserve"> Necesita ciclos anidados]</w:t>
-      </w:r>
       <w:bookmarkStart w:id="0" w:name="_GoBack"/>
       <w:bookmarkEnd w:id="0"/>
     </w:p>
-    <w:p/>
     <w:sectPr>
       <w:headerReference w:type="default" r:id="rId7"/>
       <w:pgSz w:w="12240" w:h="15840"/>
@@ -374,7 +302,7 @@
         <w:lang w:eastAsia="es-CO"/>
       </w:rPr>
       <w:drawing>
-        <wp:anchor distT="0" distB="0" distL="114300" distR="114300" simplePos="0" relativeHeight="251659264" behindDoc="0" locked="0" layoutInCell="1" allowOverlap="1" wp14:anchorId="6A97E753" wp14:editId="60923CB5">
+        <wp:anchor distT="0" distB="0" distL="114300" distR="114300" simplePos="0" relativeHeight="251659264" behindDoc="0" locked="0" layoutInCell="1" allowOverlap="1" wp14:anchorId="2A961309" wp14:editId="5A64FB50">
           <wp:simplePos x="0" y="0"/>
           <wp:positionH relativeFrom="margin">
             <wp:posOffset>78105</wp:posOffset>

</xml_diff>